<commit_message>
pochti vse po realizatsii
</commit_message>
<xml_diff>
--- a/report/2023_401_НемцевВА.docx
+++ b/report/2023_401_НемцевВА.docx
@@ -3733,7 +3733,7 @@
       <w:bookmarkStart w:id="7" w:name="_Toc40985620"/>
       <w:bookmarkStart w:id="8" w:name="_Toc40986560"/>
       <w:bookmarkStart w:id="9" w:name="_Toc41179884"/>
-      <w:bookmarkStart w:id="10" w:name="_Toc127124749"/>
+      <w:bookmarkStart w:id="10" w:name="_Toc127771727"/>
       <w:r>
         <w:lastRenderedPageBreak/>
         <w:t>ГЛОССАРИЙ</w:t>
@@ -4201,7 +4201,7 @@
             </w:rPr>
             <w:fldChar w:fldCharType="separate"/>
           </w:r>
-          <w:hyperlink w:anchor="_Toc127124749" w:history="1">
+          <w:hyperlink w:anchor="_Toc127771727" w:history="1">
             <w:r>
               <w:rPr>
                 <w:rStyle w:val="a8"/>
@@ -4228,7 +4228,7 @@
                 <w:noProof/>
                 <w:webHidden/>
               </w:rPr>
-              <w:instrText xml:space="preserve"> PAGEREF _Toc127124749 \h </w:instrText>
+              <w:instrText xml:space="preserve"> PAGEREF _Toc127771727 \h </w:instrText>
             </w:r>
             <w:r>
               <w:rPr>
@@ -4269,7 +4269,7 @@
               <w:szCs w:val="22"/>
             </w:rPr>
           </w:pPr>
-          <w:hyperlink w:anchor="_Toc127124750" w:history="1">
+          <w:hyperlink w:anchor="_Toc127771728" w:history="1">
             <w:r>
               <w:rPr>
                 <w:rStyle w:val="a8"/>
@@ -4296,7 +4296,7 @@
                 <w:noProof/>
                 <w:webHidden/>
               </w:rPr>
-              <w:instrText xml:space="preserve"> PAGEREF _Toc127124750 \h </w:instrText>
+              <w:instrText xml:space="preserve"> PAGEREF _Toc127771728 \h </w:instrText>
             </w:r>
             <w:r>
               <w:rPr>
@@ -4337,7 +4337,7 @@
               <w:szCs w:val="22"/>
             </w:rPr>
           </w:pPr>
-          <w:hyperlink w:anchor="_Toc127124751" w:history="1">
+          <w:hyperlink w:anchor="_Toc127771729" w:history="1">
             <w:r>
               <w:rPr>
                 <w:rStyle w:val="a8"/>
@@ -4364,7 +4364,7 @@
                 <w:noProof/>
                 <w:webHidden/>
               </w:rPr>
-              <w:instrText xml:space="preserve"> PAGEREF _Toc127124751 \h </w:instrText>
+              <w:instrText xml:space="preserve"> PAGEREF _Toc127771729 \h </w:instrText>
             </w:r>
             <w:r>
               <w:rPr>
@@ -4395,6 +4395,7 @@
             </w:r>
           </w:hyperlink>
         </w:p>
+        <w:bookmarkStart w:id="11" w:name="_GoBack"/>
         <w:p>
           <w:pPr>
             <w:pStyle w:val="11"/>
@@ -4406,13 +4407,127 @@
               <w:szCs w:val="22"/>
             </w:rPr>
           </w:pPr>
-          <w:hyperlink w:anchor="_Toc127124752" w:history="1">
+          <w:r>
+            <w:rPr>
+              <w:rStyle w:val="a8"/>
+              <w:noProof/>
+            </w:rPr>
+            <w:fldChar w:fldCharType="begin"/>
+          </w:r>
+          <w:r>
+            <w:rPr>
+              <w:rStyle w:val="a8"/>
+              <w:noProof/>
+            </w:rPr>
+            <w:instrText xml:space="preserve"> </w:instrText>
+          </w:r>
+          <w:r>
+            <w:rPr>
+              <w:noProof/>
+            </w:rPr>
+            <w:instrText>HYPERLINK \l "_Toc127771730"</w:instrText>
+          </w:r>
+          <w:r>
+            <w:rPr>
+              <w:rStyle w:val="a8"/>
+              <w:noProof/>
+            </w:rPr>
+            <w:instrText xml:space="preserve"> </w:instrText>
+          </w:r>
+          <w:r>
+            <w:rPr>
+              <w:rStyle w:val="a8"/>
+              <w:noProof/>
+            </w:rPr>
+          </w:r>
+          <w:r>
+            <w:rPr>
+              <w:rStyle w:val="a8"/>
+              <w:noProof/>
+            </w:rPr>
+            <w:fldChar w:fldCharType="separate"/>
+          </w:r>
+          <w:r>
+            <w:rPr>
+              <w:rStyle w:val="a8"/>
+              <w:noProof/>
+            </w:rPr>
+            <w:t>1.1. Понятие блокчейн</w:t>
+          </w:r>
+          <w:r>
+            <w:rPr>
+              <w:noProof/>
+              <w:webHidden/>
+            </w:rPr>
+            <w:tab/>
+          </w:r>
+          <w:r>
+            <w:rPr>
+              <w:noProof/>
+              <w:webHidden/>
+            </w:rPr>
+            <w:fldChar w:fldCharType="begin"/>
+          </w:r>
+          <w:r>
+            <w:rPr>
+              <w:noProof/>
+              <w:webHidden/>
+            </w:rPr>
+            <w:instrText xml:space="preserve"> PAGEREF _Toc127771730 \h </w:instrText>
+          </w:r>
+          <w:r>
+            <w:rPr>
+              <w:noProof/>
+              <w:webHidden/>
+            </w:rPr>
+          </w:r>
+          <w:r>
+            <w:rPr>
+              <w:noProof/>
+              <w:webHidden/>
+            </w:rPr>
+            <w:fldChar w:fldCharType="separate"/>
+          </w:r>
+          <w:r>
+            <w:rPr>
+              <w:noProof/>
+              <w:webHidden/>
+            </w:rPr>
+            <w:t>8</w:t>
+          </w:r>
+          <w:r>
+            <w:rPr>
+              <w:noProof/>
+              <w:webHidden/>
+            </w:rPr>
+            <w:fldChar w:fldCharType="end"/>
+          </w:r>
+          <w:r>
+            <w:rPr>
+              <w:rStyle w:val="a8"/>
+              <w:noProof/>
+            </w:rPr>
+            <w:fldChar w:fldCharType="end"/>
+          </w:r>
+        </w:p>
+        <w:p>
+          <w:pPr>
+            <w:pStyle w:val="11"/>
+            <w:ind w:left="709"/>
+            <w:rPr>
+              <w:rFonts w:asciiTheme="minorHAnsi" w:hAnsiTheme="minorHAnsi" w:cstheme="minorBidi"/>
+              <w:noProof/>
+              <w:sz w:val="22"/>
+              <w:szCs w:val="22"/>
+            </w:rPr>
+          </w:pPr>
+          <w:hyperlink w:anchor="_Toc127771731" w:history="1">
             <w:r>
               <w:rPr>
                 <w:rStyle w:val="a8"/>
                 <w:noProof/>
               </w:rPr>
-              <w:t>1.1. Понятие блокчейн</w:t>
+              <w:t>1.2. Понятие крипто-валюты и их виды</w:t>
             </w:r>
             <w:r>
               <w:rPr>
@@ -4433,76 +4548,7 @@
                 <w:noProof/>
                 <w:webHidden/>
               </w:rPr>
-              <w:instrText xml:space="preserve"> PAGEREF _Toc127124752 \h </w:instrText>
-            </w:r>
-            <w:r>
-              <w:rPr>
-                <w:noProof/>
-                <w:webHidden/>
-              </w:rPr>
-            </w:r>
-            <w:r>
-              <w:rPr>
-                <w:noProof/>
-                <w:webHidden/>
-              </w:rPr>
-              <w:fldChar w:fldCharType="separate"/>
-            </w:r>
-            <w:r>
-              <w:rPr>
-                <w:noProof/>
-                <w:webHidden/>
-              </w:rPr>
-              <w:t>8</w:t>
-            </w:r>
-            <w:r>
-              <w:rPr>
-                <w:noProof/>
-                <w:webHidden/>
-              </w:rPr>
-              <w:fldChar w:fldCharType="end"/>
-            </w:r>
-          </w:hyperlink>
-        </w:p>
-        <w:p>
-          <w:pPr>
-            <w:pStyle w:val="11"/>
-            <w:ind w:left="709"/>
-            <w:rPr>
-              <w:rFonts w:asciiTheme="minorHAnsi" w:hAnsiTheme="minorHAnsi" w:cstheme="minorBidi"/>
-              <w:noProof/>
-              <w:sz w:val="22"/>
-              <w:szCs w:val="22"/>
-            </w:rPr>
-          </w:pPr>
-          <w:hyperlink w:anchor="_Toc127124753" w:history="1">
-            <w:r>
-              <w:rPr>
-                <w:rStyle w:val="a8"/>
-                <w:noProof/>
-              </w:rPr>
-              <w:t>1.2. Понятие крипто-валюты и их виды.</w:t>
-            </w:r>
-            <w:r>
-              <w:rPr>
-                <w:noProof/>
-                <w:webHidden/>
-              </w:rPr>
-              <w:tab/>
-            </w:r>
-            <w:r>
-              <w:rPr>
-                <w:noProof/>
-                <w:webHidden/>
-              </w:rPr>
-              <w:fldChar w:fldCharType="begin"/>
-            </w:r>
-            <w:r>
-              <w:rPr>
-                <w:noProof/>
-                <w:webHidden/>
-              </w:rPr>
-              <w:instrText xml:space="preserve"> PAGEREF _Toc127124753 \h </w:instrText>
+              <w:instrText xml:space="preserve"> PAGEREF _Toc127771731 \h </w:instrText>
             </w:r>
             <w:r>
               <w:rPr>
@@ -4544,13 +4590,13 @@
               <w:szCs w:val="22"/>
             </w:rPr>
           </w:pPr>
-          <w:hyperlink w:anchor="_Toc127124754" w:history="1">
+          <w:hyperlink w:anchor="_Toc127771732" w:history="1">
             <w:r>
               <w:rPr>
                 <w:rStyle w:val="a8"/>
                 <w:noProof/>
               </w:rPr>
-              <w:t>1.3. Биржи крипто-валют.</w:t>
+              <w:t>1.3. Биржи крипто-валют</w:t>
             </w:r>
             <w:r>
               <w:rPr>
@@ -4571,7 +4617,7 @@
                 <w:noProof/>
                 <w:webHidden/>
               </w:rPr>
-              <w:instrText xml:space="preserve"> PAGEREF _Toc127124754 \h </w:instrText>
+              <w:instrText xml:space="preserve"> PAGEREF _Toc127771732 \h </w:instrText>
             </w:r>
             <w:r>
               <w:rPr>
@@ -4613,13 +4659,13 @@
               <w:szCs w:val="22"/>
             </w:rPr>
           </w:pPr>
-          <w:hyperlink w:anchor="_Toc127124755" w:history="1">
+          <w:hyperlink w:anchor="_Toc127771733" w:history="1">
             <w:r>
               <w:rPr>
                 <w:rStyle w:val="a8"/>
                 <w:noProof/>
               </w:rPr>
-              <w:t>1.4. Приложения для отслеживания курсов крипто-валют.</w:t>
+              <w:t>1.4. Приложения для отслеживания курсов крипто-валют</w:t>
             </w:r>
             <w:r>
               <w:rPr>
@@ -4640,7 +4686,7 @@
                 <w:noProof/>
                 <w:webHidden/>
               </w:rPr>
-              <w:instrText xml:space="preserve"> PAGEREF _Toc127124755 \h </w:instrText>
+              <w:instrText xml:space="preserve"> PAGEREF _Toc127771733 \h </w:instrText>
             </w:r>
             <w:r>
               <w:rPr>
@@ -4682,7 +4728,7 @@
               <w:szCs w:val="22"/>
             </w:rPr>
           </w:pPr>
-          <w:hyperlink w:anchor="_Toc127124756" w:history="1">
+          <w:hyperlink w:anchor="_Toc127771734" w:history="1">
             <w:r>
               <w:rPr>
                 <w:rStyle w:val="a8"/>
@@ -4710,7 +4756,7 @@
                 <w:noProof/>
                 <w:webHidden/>
               </w:rPr>
-              <w:instrText xml:space="preserve"> PAGEREF _Toc127124756 \h </w:instrText>
+              <w:instrText xml:space="preserve"> PAGEREF _Toc127771734 \h </w:instrText>
             </w:r>
             <w:r>
               <w:rPr>
@@ -4741,6 +4787,7 @@
             </w:r>
           </w:hyperlink>
         </w:p>
+        <w:bookmarkEnd w:id="11"/>
         <w:p>
           <w:pPr>
             <w:pStyle w:val="11"/>
@@ -4751,14 +4798,129 @@
               <w:szCs w:val="22"/>
             </w:rPr>
           </w:pPr>
-          <w:hyperlink w:anchor="_Toc127124757" w:history="1">
+          <w:r>
+            <w:rPr>
+              <w:rStyle w:val="a8"/>
+              <w:noProof/>
+            </w:rPr>
+            <w:fldChar w:fldCharType="begin"/>
+          </w:r>
+          <w:r>
+            <w:rPr>
+              <w:rStyle w:val="a8"/>
+              <w:noProof/>
+            </w:rPr>
+            <w:instrText xml:space="preserve"> </w:instrText>
+          </w:r>
+          <w:r>
+            <w:rPr>
+              <w:noProof/>
+            </w:rPr>
+            <w:instrText>HYPERLINK \l "_Toc127771735"</w:instrText>
+          </w:r>
+          <w:r>
+            <w:rPr>
+              <w:rStyle w:val="a8"/>
+              <w:noProof/>
+            </w:rPr>
+            <w:instrText xml:space="preserve"> </w:instrText>
+          </w:r>
+          <w:r>
+            <w:rPr>
+              <w:rStyle w:val="a8"/>
+              <w:noProof/>
+            </w:rPr>
+          </w:r>
+          <w:r>
+            <w:rPr>
+              <w:rStyle w:val="a8"/>
+              <w:noProof/>
+            </w:rPr>
+            <w:fldChar w:fldCharType="separate"/>
+          </w:r>
+          <w:r>
+            <w:rPr>
+              <w:rStyle w:val="a8"/>
+              <w:noProof/>
+              <w:lang w:eastAsia="ja-JP"/>
+            </w:rPr>
+            <w:t>2. ПРОЕКТИРОВАНИЕ</w:t>
+          </w:r>
+          <w:r>
+            <w:rPr>
+              <w:noProof/>
+              <w:webHidden/>
+            </w:rPr>
+            <w:tab/>
+          </w:r>
+          <w:r>
+            <w:rPr>
+              <w:noProof/>
+              <w:webHidden/>
+            </w:rPr>
+            <w:fldChar w:fldCharType="begin"/>
+          </w:r>
+          <w:r>
+            <w:rPr>
+              <w:noProof/>
+              <w:webHidden/>
+            </w:rPr>
+            <w:instrText xml:space="preserve"> PAGEREF _Toc127771735 \h </w:instrText>
+          </w:r>
+          <w:r>
+            <w:rPr>
+              <w:noProof/>
+              <w:webHidden/>
+            </w:rPr>
+          </w:r>
+          <w:r>
+            <w:rPr>
+              <w:noProof/>
+              <w:webHidden/>
+            </w:rPr>
+            <w:fldChar w:fldCharType="separate"/>
+          </w:r>
+          <w:r>
+            <w:rPr>
+              <w:noProof/>
+              <w:webHidden/>
+            </w:rPr>
+            <w:t>18</w:t>
+          </w:r>
+          <w:r>
+            <w:rPr>
+              <w:noProof/>
+              <w:webHidden/>
+            </w:rPr>
+            <w:fldChar w:fldCharType="end"/>
+          </w:r>
+          <w:r>
+            <w:rPr>
+              <w:rStyle w:val="a8"/>
+              <w:noProof/>
+            </w:rPr>
+            <w:fldChar w:fldCharType="end"/>
+          </w:r>
+        </w:p>
+        <w:p>
+          <w:pPr>
+            <w:pStyle w:val="11"/>
+            <w:ind w:left="709"/>
+            <w:rPr>
+              <w:rFonts w:asciiTheme="minorHAnsi" w:hAnsiTheme="minorHAnsi" w:cstheme="minorBidi"/>
+              <w:noProof/>
+              <w:sz w:val="22"/>
+              <w:szCs w:val="22"/>
+            </w:rPr>
+          </w:pPr>
+          <w:hyperlink w:anchor="_Toc127771736" w:history="1">
             <w:r>
               <w:rPr>
                 <w:rStyle w:val="a8"/>
                 <w:noProof/>
                 <w:lang w:eastAsia="ja-JP"/>
               </w:rPr>
-              <w:t>2. ПРОЕКТИРОВАНИЕ</w:t>
+              <w:t>2.1. Анализ требований к системе</w:t>
             </w:r>
             <w:r>
               <w:rPr>
@@ -4779,7 +4941,7 @@
                 <w:noProof/>
                 <w:webHidden/>
               </w:rPr>
-              <w:instrText xml:space="preserve"> PAGEREF _Toc127124757 \h </w:instrText>
+              <w:instrText xml:space="preserve"> PAGEREF _Toc127771736 \h </w:instrText>
             </w:r>
             <w:r>
               <w:rPr>
@@ -4821,14 +4983,14 @@
               <w:szCs w:val="22"/>
             </w:rPr>
           </w:pPr>
-          <w:hyperlink w:anchor="_Toc127124758" w:history="1">
+          <w:hyperlink w:anchor="_Toc127771737" w:history="1">
             <w:r>
               <w:rPr>
                 <w:rStyle w:val="a8"/>
                 <w:noProof/>
                 <w:lang w:eastAsia="ja-JP"/>
               </w:rPr>
-              <w:t>2.1. Анализ требований к системе</w:t>
+              <w:t>2.2. Варианты использования системы</w:t>
             </w:r>
             <w:r>
               <w:rPr>
@@ -4849,7 +5011,7 @@
                 <w:noProof/>
                 <w:webHidden/>
               </w:rPr>
-              <w:instrText xml:space="preserve"> PAGEREF _Toc127124758 \h </w:instrText>
+              <w:instrText xml:space="preserve"> PAGEREF _Toc127771737 \h </w:instrText>
             </w:r>
             <w:r>
               <w:rPr>
@@ -4883,6 +5045,7 @@
         <w:p>
           <w:pPr>
             <w:pStyle w:val="11"/>
+            <w:ind w:left="709"/>
             <w:rPr>
               <w:rFonts w:asciiTheme="minorHAnsi" w:hAnsiTheme="minorHAnsi" w:cstheme="minorBidi"/>
               <w:noProof/>
@@ -4890,7 +5053,76 @@
               <w:szCs w:val="22"/>
             </w:rPr>
           </w:pPr>
-          <w:hyperlink w:anchor="_Toc127124759" w:history="1">
+          <w:hyperlink w:anchor="_Toc127771738" w:history="1">
+            <w:r>
+              <w:rPr>
+                <w:rStyle w:val="a8"/>
+                <w:noProof/>
+                <w:lang w:eastAsia="ja-JP"/>
+              </w:rPr>
+              <w:t>2.3. Архитектура системы</w:t>
+            </w:r>
+            <w:r>
+              <w:rPr>
+                <w:noProof/>
+                <w:webHidden/>
+              </w:rPr>
+              <w:tab/>
+            </w:r>
+            <w:r>
+              <w:rPr>
+                <w:noProof/>
+                <w:webHidden/>
+              </w:rPr>
+              <w:fldChar w:fldCharType="begin"/>
+            </w:r>
+            <w:r>
+              <w:rPr>
+                <w:noProof/>
+                <w:webHidden/>
+              </w:rPr>
+              <w:instrText xml:space="preserve"> PAGEREF _Toc127771738 \h </w:instrText>
+            </w:r>
+            <w:r>
+              <w:rPr>
+                <w:noProof/>
+                <w:webHidden/>
+              </w:rPr>
+            </w:r>
+            <w:r>
+              <w:rPr>
+                <w:noProof/>
+                <w:webHidden/>
+              </w:rPr>
+              <w:fldChar w:fldCharType="separate"/>
+            </w:r>
+            <w:r>
+              <w:rPr>
+                <w:noProof/>
+                <w:webHidden/>
+              </w:rPr>
+              <w:t>20</w:t>
+            </w:r>
+            <w:r>
+              <w:rPr>
+                <w:noProof/>
+                <w:webHidden/>
+              </w:rPr>
+              <w:fldChar w:fldCharType="end"/>
+            </w:r>
+          </w:hyperlink>
+        </w:p>
+        <w:p>
+          <w:pPr>
+            <w:pStyle w:val="11"/>
+            <w:rPr>
+              <w:rFonts w:asciiTheme="minorHAnsi" w:hAnsiTheme="minorHAnsi" w:cstheme="minorBidi"/>
+              <w:noProof/>
+              <w:sz w:val="22"/>
+              <w:szCs w:val="22"/>
+            </w:rPr>
+          </w:pPr>
+          <w:hyperlink w:anchor="_Toc127771739" w:history="1">
             <w:r>
               <w:rPr>
                 <w:rStyle w:val="a8"/>
@@ -4917,7 +5149,7 @@
                 <w:noProof/>
                 <w:webHidden/>
               </w:rPr>
-              <w:instrText xml:space="preserve"> PAGEREF _Toc127124759 \h </w:instrText>
+              <w:instrText xml:space="preserve"> PAGEREF _Toc127771739 \h </w:instrText>
             </w:r>
             <w:r>
               <w:rPr>
@@ -4937,7 +5169,7 @@
                 <w:noProof/>
                 <w:webHidden/>
               </w:rPr>
-              <w:t>19</w:t>
+              <w:t>22</w:t>
             </w:r>
             <w:r>
               <w:rPr>
@@ -4987,12 +5219,12 @@
         <w:pStyle w:val="1"/>
         <w:spacing w:after="0" w:line="360" w:lineRule="auto"/>
       </w:pPr>
-      <w:bookmarkStart w:id="11" w:name="_Toc127124750"/>
+      <w:bookmarkStart w:id="12" w:name="_Toc127771728"/>
       <w:r>
         <w:lastRenderedPageBreak/>
         <w:t>ВВЕДЕНИЕ</w:t>
       </w:r>
-      <w:bookmarkEnd w:id="11"/>
+      <w:bookmarkEnd w:id="12"/>
     </w:p>
     <w:p>
       <w:pPr>
@@ -5300,7 +5532,7 @@
         </w:rPr>
         <w:t>роизвести тестирование разработанной системы</w:t>
       </w:r>
-      <w:commentRangeStart w:id="12"/>
+      <w:commentRangeStart w:id="13"/>
       <w:r>
         <w:rPr>
           <w:sz w:val="28"/>
@@ -5309,12 +5541,12 @@
         </w:rPr>
         <w:t>.</w:t>
       </w:r>
-      <w:commentRangeEnd w:id="12"/>
+      <w:commentRangeEnd w:id="13"/>
       <w:r>
         <w:rPr>
           <w:rStyle w:val="a5"/>
         </w:rPr>
-        <w:commentReference w:id="12"/>
+        <w:commentReference w:id="13"/>
       </w:r>
     </w:p>
     <w:p>
@@ -5356,7 +5588,7 @@
         </w:rPr>
         <w:t xml:space="preserve"> глав, заключения и списка литературы. </w:t>
       </w:r>
-      <w:commentRangeStart w:id="13"/>
+      <w:commentRangeStart w:id="14"/>
       <w:r>
         <w:rPr>
           <w:highlight w:val="yellow"/>
@@ -5428,13 +5660,13 @@
       <w:r>
         <w:t>.</w:t>
       </w:r>
-      <w:commentRangeEnd w:id="13"/>
+      <w:commentRangeEnd w:id="14"/>
       <w:r>
         <w:rPr>
           <w:rStyle w:val="a5"/>
           <w:lang w:eastAsia="ru-RU"/>
         </w:rPr>
-        <w:commentReference w:id="13"/>
+        <w:commentReference w:id="14"/>
       </w:r>
     </w:p>
     <w:p>
@@ -5580,8 +5812,8 @@
         <w:pStyle w:val="1"/>
         <w:spacing w:after="0" w:line="360" w:lineRule="auto"/>
       </w:pPr>
-      <w:bookmarkStart w:id="14" w:name="_Toc9358290"/>
-      <w:bookmarkStart w:id="15" w:name="_Toc127124751"/>
+      <w:bookmarkStart w:id="15" w:name="_Toc9358290"/>
+      <w:bookmarkStart w:id="16" w:name="_Toc127771729"/>
       <w:r>
         <w:rPr>
           <w:caps w:val="0"/>
@@ -5589,14 +5821,14 @@
         <w:lastRenderedPageBreak/>
         <w:t xml:space="preserve">1. </w:t>
       </w:r>
-      <w:bookmarkEnd w:id="14"/>
+      <w:bookmarkEnd w:id="15"/>
       <w:r>
         <w:rPr>
           <w:caps w:val="0"/>
         </w:rPr>
         <w:t>АНАЛИЗ ЛИТЕРАТУРЫ И СМЕЖНЫХ ПРОЕКТОВ</w:t>
       </w:r>
-      <w:bookmarkEnd w:id="15"/>
+      <w:bookmarkEnd w:id="16"/>
     </w:p>
     <w:p>
       <w:pPr>
@@ -5610,7 +5842,7 @@
         </w:tabs>
         <w:spacing w:before="0" w:after="0" w:line="360" w:lineRule="auto"/>
       </w:pPr>
-      <w:bookmarkStart w:id="16" w:name="_Toc127124752"/>
+      <w:bookmarkStart w:id="17" w:name="_Toc127771730"/>
       <w:r>
         <w:t>1</w:t>
       </w:r>
@@ -5620,7 +5852,7 @@
       <w:r>
         <w:t>Понятие блокчейн</w:t>
       </w:r>
-      <w:bookmarkEnd w:id="16"/>
+      <w:bookmarkEnd w:id="17"/>
     </w:p>
     <w:p>
       <w:pPr>
@@ -5788,7 +6020,7 @@
         </w:tabs>
         <w:spacing w:before="0" w:after="0" w:line="360" w:lineRule="auto"/>
       </w:pPr>
-      <w:bookmarkStart w:id="17" w:name="_Toc127124753"/>
+      <w:bookmarkStart w:id="18" w:name="_Toc127771731"/>
       <w:r>
         <w:lastRenderedPageBreak/>
         <w:t>1</w:t>
@@ -5808,7 +6040,7 @@
       <w:r>
         <w:t xml:space="preserve"> и их виды</w:t>
       </w:r>
-      <w:bookmarkEnd w:id="17"/>
+      <w:bookmarkEnd w:id="18"/>
     </w:p>
     <w:p>
       <w:pPr>
@@ -6291,7 +6523,7 @@
           <w:caps/>
         </w:rPr>
       </w:pPr>
-      <w:bookmarkStart w:id="18" w:name="_Toc127124754"/>
+      <w:bookmarkStart w:id="19" w:name="_Toc127771732"/>
       <w:r>
         <w:rPr>
           <w:b/>
@@ -6304,7 +6536,7 @@
         </w:rPr>
         <w:t>Биржи крипто-валют</w:t>
       </w:r>
-      <w:bookmarkEnd w:id="18"/>
+      <w:bookmarkEnd w:id="19"/>
     </w:p>
     <w:p>
       <w:pPr>
@@ -6643,7 +6875,7 @@
           <w:caps/>
         </w:rPr>
       </w:pPr>
-      <w:bookmarkStart w:id="19" w:name="_Toc127124755"/>
+      <w:bookmarkStart w:id="20" w:name="_Toc127771733"/>
       <w:r>
         <w:rPr>
           <w:b/>
@@ -6656,7 +6888,7 @@
         </w:rPr>
         <w:t>Приложения для отслеживания курсов крипто-валют</w:t>
       </w:r>
-      <w:bookmarkEnd w:id="19"/>
+      <w:bookmarkEnd w:id="20"/>
     </w:p>
     <w:p>
       <w:pPr>
@@ -8193,7 +8425,7 @@
           <w:lang w:eastAsia="ja-JP"/>
         </w:rPr>
       </w:pPr>
-      <w:bookmarkStart w:id="20" w:name="_Toc127124756"/>
+      <w:bookmarkStart w:id="21" w:name="_Toc127771734"/>
       <w:r>
         <w:rPr>
           <w:caps w:val="0"/>
@@ -8202,7 +8434,7 @@
         </w:rPr>
         <w:t>1.5. Платформы для разработки веб-приложений</w:t>
       </w:r>
-      <w:bookmarkEnd w:id="20"/>
+      <w:bookmarkEnd w:id="21"/>
     </w:p>
     <w:p>
       <w:pPr>
@@ -10617,7 +10849,7 @@
           <w:lang w:eastAsia="ja-JP"/>
         </w:rPr>
       </w:pPr>
-      <w:bookmarkStart w:id="21" w:name="_Toc127124757"/>
+      <w:bookmarkStart w:id="22" w:name="_Toc127771735"/>
       <w:r>
         <w:rPr>
           <w:szCs w:val="28"/>
@@ -10626,7 +10858,7 @@
         <w:lastRenderedPageBreak/>
         <w:t>2. ПРОЕКТИРОВАНИЕ</w:t>
       </w:r>
-      <w:bookmarkEnd w:id="21"/>
+      <w:bookmarkEnd w:id="22"/>
     </w:p>
     <w:p>
       <w:pPr>
@@ -10640,7 +10872,7 @@
           <w:lang w:eastAsia="ja-JP"/>
         </w:rPr>
       </w:pPr>
-      <w:bookmarkStart w:id="22" w:name="_Toc127124758"/>
+      <w:bookmarkStart w:id="23" w:name="_Toc127771736"/>
       <w:r>
         <w:rPr>
           <w:caps w:val="0"/>
@@ -10657,7 +10889,7 @@
         </w:rPr>
         <w:t>Анализ требований к системе</w:t>
       </w:r>
-      <w:bookmarkEnd w:id="22"/>
+      <w:bookmarkEnd w:id="23"/>
     </w:p>
     <w:p>
       <w:pPr>
@@ -11116,6 +11348,7 @@
           <w:lang w:eastAsia="ja-JP"/>
         </w:rPr>
       </w:pPr>
+      <w:bookmarkStart w:id="24" w:name="_Toc127771737"/>
       <w:r>
         <w:rPr>
           <w:caps w:val="0"/>
@@ -11132,6 +11365,7 @@
         </w:rPr>
         <w:t>Варианты использования системы</w:t>
       </w:r>
+      <w:bookmarkEnd w:id="24"/>
     </w:p>
     <w:p>
       <w:pPr>
@@ -11524,6 +11758,7 @@
           <w:lang w:eastAsia="ja-JP"/>
         </w:rPr>
       </w:pPr>
+      <w:bookmarkStart w:id="25" w:name="_Toc127771738"/>
       <w:r>
         <w:rPr>
           <w:caps w:val="0"/>
@@ -11540,6 +11775,7 @@
         </w:rPr>
         <w:t>Архитектура системы</w:t>
       </w:r>
+      <w:bookmarkEnd w:id="25"/>
     </w:p>
     <w:p>
       <w:pPr>
@@ -11986,8 +12222,6 @@
         </w:rPr>
         <w:t xml:space="preserve">данных </w:t>
       </w:r>
-      <w:bookmarkStart w:id="23" w:name="_GoBack"/>
-      <w:bookmarkEnd w:id="23"/>
       <w:r>
         <w:rPr>
           <w:sz w:val="28"/>
@@ -12002,12 +12236,12 @@
         <w:pStyle w:val="1"/>
         <w:spacing w:after="0" w:line="360" w:lineRule="auto"/>
       </w:pPr>
-      <w:bookmarkStart w:id="24" w:name="_Toc127124759"/>
+      <w:bookmarkStart w:id="26" w:name="_Toc127771739"/>
       <w:r>
         <w:lastRenderedPageBreak/>
         <w:t>ЛИТЕРАТУРА</w:t>
       </w:r>
-      <w:bookmarkEnd w:id="24"/>
+      <w:bookmarkEnd w:id="26"/>
     </w:p>
     <w:p>
       <w:pPr>
@@ -12644,8 +12878,8 @@
           <w:szCs w:val="28"/>
         </w:rPr>
       </w:pPr>
-      <w:bookmarkStart w:id="25" w:name="_Ref26107577"/>
-      <w:bookmarkStart w:id="26" w:name="_Ref5885850"/>
+      <w:bookmarkStart w:id="27" w:name="_Ref26107577"/>
+      <w:bookmarkStart w:id="28" w:name="_Ref5885850"/>
       <w:r>
         <w:rPr>
           <w:sz w:val="28"/>
@@ -12864,8 +13098,8 @@
         </w:rPr>
         <w:t>г.)</w:t>
       </w:r>
-      <w:bookmarkEnd w:id="25"/>
-      <w:bookmarkEnd w:id="26"/>
+      <w:bookmarkEnd w:id="27"/>
+      <w:bookmarkEnd w:id="28"/>
     </w:p>
     <w:p>
       <w:pPr>
@@ -12884,7 +13118,7 @@
           <w:szCs w:val="28"/>
         </w:rPr>
       </w:pPr>
-      <w:bookmarkStart w:id="27" w:name="_Ref29540901"/>
+      <w:bookmarkStart w:id="29" w:name="_Ref29540901"/>
       <w:proofErr w:type="spellStart"/>
       <w:r>
         <w:rPr>
@@ -14556,7 +14790,7 @@
         <w:t>)</w:t>
       </w:r>
     </w:p>
-    <w:bookmarkEnd w:id="27"/>
+    <w:bookmarkEnd w:id="29"/>
     <w:p>
       <w:pPr>
         <w:numPr>
@@ -15704,7 +15938,7 @@
       </w:r>
     </w:p>
   </w:comment>
-  <w:comment w:id="12" w:author="Володченко Ирина Дмитриевна" w:date="2021-04-19T16:55:00Z" w:initials="ВИД">
+  <w:comment w:id="13" w:author="Володченко Ирина Дмитриевна" w:date="2021-04-19T16:55:00Z" w:initials="ВИД">
     <w:p>
       <w:pPr>
         <w:pStyle w:val="a6"/>
@@ -15720,7 +15954,7 @@
       </w:r>
     </w:p>
   </w:comment>
-  <w:comment w:id="13" w:author="Володченко Ирина Дмитриевна" w:date="2021-04-19T16:58:00Z" w:initials="ВИД">
+  <w:comment w:id="14" w:author="Володченко Ирина Дмитриевна" w:date="2021-04-19T16:58:00Z" w:initials="ВИД">
     <w:p>
       <w:pPr>
         <w:pStyle w:val="a6"/>
@@ -15865,7 +16099,7 @@
         <w:sz w:val="28"/>
         <w:szCs w:val="28"/>
       </w:rPr>
-      <w:t>22</w:t>
+      <w:t>21</w:t>
     </w:r>
     <w:r>
       <w:rPr>
@@ -22240,7 +22474,7 @@
 </file>
 
 <file path=customXml/itemProps1.xml><?xml version="1.0" encoding="utf-8"?>
-<ds:datastoreItem xmlns:ds="http://schemas.openxmlformats.org/officeDocument/2006/customXml" ds:itemID="{ED55A226-D99A-4096-8BCF-C849DA08E810}">
+<ds:datastoreItem xmlns:ds="http://schemas.openxmlformats.org/officeDocument/2006/customXml" ds:itemID="{B4978101-198E-4EEA-BD6C-4B88CC1E0B93}">
   <ds:schemaRefs>
     <ds:schemaRef ds:uri="http://schemas.openxmlformats.org/officeDocument/2006/bibliography"/>
   </ds:schemaRefs>

</xml_diff>